<commit_message>
last pre-deploy push - caption and y axis
</commit_message>
<xml_diff>
--- a/app/text/04-seafood-reforms/mariculture_site_explorer.docx
+++ b/app/text/04-seafood-reforms/mariculture_site_explorer.docx
@@ -16,7 +16,51 @@
           <w:sz w:val="20"/>
           <w:szCs w:val="20"/>
         </w:rPr>
-        <w:t>Plot caption goes here.</w:t>
+        <w:t xml:space="preserve">This map displays sites projected to be suitable for </w:t>
+      </w:r>
+      <w:proofErr w:type="spellStart"/>
+      <w:r>
+        <w:rPr>
+          <w:rFonts w:ascii="Helvetica" w:eastAsia="Times New Roman" w:hAnsi="Helvetica" w:cs="Arial"/>
+          <w:sz w:val="20"/>
+          <w:szCs w:val="20"/>
+        </w:rPr>
+        <w:t>mariculture</w:t>
+      </w:r>
+      <w:proofErr w:type="spellEnd"/>
+      <w:r>
+        <w:rPr>
+          <w:rFonts w:ascii="Helvetica" w:eastAsia="Times New Roman" w:hAnsi="Helvetica" w:cs="Arial"/>
+          <w:sz w:val="20"/>
+          <w:szCs w:val="20"/>
+        </w:rPr>
+        <w:t xml:space="preserve"> of the selected species in 2100 (green) under the selected climate scenario. The exclusive economic zone(s) (EEZs) corresponding to the selected country are outlined in red. </w:t>
+      </w:r>
+      <w:r>
+        <w:rPr>
+          <w:rFonts w:ascii="Helvetica" w:eastAsia="Times New Roman" w:hAnsi="Helvetica" w:cs="Arial"/>
+          <w:sz w:val="20"/>
+          <w:szCs w:val="20"/>
+        </w:rPr>
+        <w:t xml:space="preserve">Only species with some suitable area within EEZs </w:t>
+      </w:r>
+      <w:proofErr w:type="spellStart"/>
+      <w:r>
+        <w:rPr>
+          <w:rFonts w:ascii="Helvetica" w:eastAsia="Times New Roman" w:hAnsi="Helvetica" w:cs="Arial"/>
+          <w:sz w:val="20"/>
+          <w:szCs w:val="20"/>
+        </w:rPr>
+        <w:t>cooresponding</w:t>
+      </w:r>
+      <w:proofErr w:type="spellEnd"/>
+      <w:r>
+        <w:rPr>
+          <w:rFonts w:ascii="Helvetica" w:eastAsia="Times New Roman" w:hAnsi="Helvetica" w:cs="Arial"/>
+          <w:sz w:val="20"/>
+          <w:szCs w:val="20"/>
+        </w:rPr>
+        <w:t xml:space="preserve"> to the selected country are selectable.  </w:t>
       </w:r>
       <w:bookmarkStart w:id="0" w:name="_GoBack"/>
       <w:bookmarkEnd w:id="0"/>

</xml_diff>